<commit_message>
updated publications and CV
</commit_message>
<xml_diff>
--- a/docs/CV_Micah.Freedman_current.docx
+++ b/docs/CV_Micah.Freedman_current.docx
@@ -1,6 +1,6 @@
 
 <file path=word/document.xml><?xml version="1.0" encoding="utf-8"?>
-<w:document xmlns:wpc="http://schemas.microsoft.com/office/word/2010/wordprocessingCanvas" xmlns:cx="http://schemas.microsoft.com/office/drawing/2014/chartex" xmlns:cx1="http://schemas.microsoft.com/office/drawing/2015/9/8/chartex" xmlns:cx2="http://schemas.microsoft.com/office/drawing/2015/10/21/chartex" xmlns:cx3="http://schemas.microsoft.com/office/drawing/2016/5/9/chartex" xmlns:cx4="http://schemas.microsoft.com/office/drawing/2016/5/10/chartex" xmlns:cx5="http://schemas.microsoft.com/office/drawing/2016/5/11/chartex" xmlns:cx6="http://schemas.microsoft.com/office/drawing/2016/5/12/chartex" xmlns:cx7="http://schemas.microsoft.com/office/drawing/2016/5/13/chartex" xmlns:cx8="http://schemas.microsoft.com/office/drawing/2016/5/14/chartex" xmlns:mc="http://schemas.openxmlformats.org/markup-compatibility/2006" xmlns:aink="http://schemas.microsoft.com/office/drawing/2016/ink" xmlns:am3d="http://schemas.microsoft.com/office/drawing/2017/model3d" xmlns:o="urn:schemas-microsoft-com:office:office" xmlns:oel="http://schemas.microsoft.com/office/2019/extlst" xmlns:r="http://schemas.openxmlformats.org/officeDocument/2006/relationships" xmlns:m="http://schemas.openxmlformats.org/officeDocument/2006/math" xmlns:v="urn:schemas-microsoft-com:vml" xmlns:wp14="http://schemas.microsoft.com/office/word/2010/wordprocessingDrawing" xmlns:wp="http://schemas.openxmlformats.org/drawingml/2006/wordprocessingDrawing" xmlns:w10="urn:schemas-microsoft-com:office:word" xmlns:w="http://schemas.openxmlformats.org/wordprocessingml/2006/main" xmlns:w14="http://schemas.microsoft.com/office/word/2010/wordml" xmlns:w15="http://schemas.microsoft.com/office/word/2012/wordml" xmlns:w16cex="http://schemas.microsoft.com/office/word/2018/wordml/cex" xmlns:w16cid="http://schemas.microsoft.com/office/word/2016/wordml/cid" xmlns:w16="http://schemas.microsoft.com/office/word/2018/wordml" xmlns:w16du="http://schemas.microsoft.com/office/word/2023/wordml/word16du" xmlns:w16sdtdh="http://schemas.microsoft.com/office/word/2020/wordml/sdtdatahash" xmlns:w16se="http://schemas.microsoft.com/office/word/2015/wordml/symex" xmlns:wpg="http://schemas.microsoft.com/office/word/2010/wordprocessingGroup" xmlns:wpi="http://schemas.microsoft.com/office/word/2010/wordprocessingInk" xmlns:wne="http://schemas.microsoft.com/office/word/2006/wordml" xmlns:wps="http://schemas.microsoft.com/office/word/2010/wordprocessingShape" mc:Ignorable="w14 w15 w16se w16cid w16 w16cex w16sdtdh wp14">
+<w:document xmlns:wpc="http://schemas.microsoft.com/office/word/2010/wordprocessingCanvas" xmlns:cx="http://schemas.microsoft.com/office/drawing/2014/chartex" xmlns:cx1="http://schemas.microsoft.com/office/drawing/2015/9/8/chartex" xmlns:cx2="http://schemas.microsoft.com/office/drawing/2015/10/21/chartex" xmlns:cx3="http://schemas.microsoft.com/office/drawing/2016/5/9/chartex" xmlns:cx4="http://schemas.microsoft.com/office/drawing/2016/5/10/chartex" xmlns:cx5="http://schemas.microsoft.com/office/drawing/2016/5/11/chartex" xmlns:cx6="http://schemas.microsoft.com/office/drawing/2016/5/12/chartex" xmlns:cx7="http://schemas.microsoft.com/office/drawing/2016/5/13/chartex" xmlns:cx8="http://schemas.microsoft.com/office/drawing/2016/5/14/chartex" xmlns:mc="http://schemas.openxmlformats.org/markup-compatibility/2006" xmlns:aink="http://schemas.microsoft.com/office/drawing/2016/ink" xmlns:am3d="http://schemas.microsoft.com/office/drawing/2017/model3d" xmlns:o="urn:schemas-microsoft-com:office:office" xmlns:oel="http://schemas.microsoft.com/office/2019/extlst" xmlns:r="http://schemas.openxmlformats.org/officeDocument/2006/relationships" xmlns:m="http://schemas.openxmlformats.org/officeDocument/2006/math" xmlns:v="urn:schemas-microsoft-com:vml" xmlns:wp14="http://schemas.microsoft.com/office/word/2010/wordprocessingDrawing" xmlns:wp="http://schemas.openxmlformats.org/drawingml/2006/wordprocessingDrawing" xmlns:w10="urn:schemas-microsoft-com:office:word" xmlns:w="http://schemas.openxmlformats.org/wordprocessingml/2006/main" xmlns:w14="http://schemas.microsoft.com/office/word/2010/wordml" xmlns:w15="http://schemas.microsoft.com/office/word/2012/wordml" xmlns:w16cex="http://schemas.microsoft.com/office/word/2018/wordml/cex" xmlns:w16cid="http://schemas.microsoft.com/office/word/2016/wordml/cid" xmlns:w16="http://schemas.microsoft.com/office/word/2018/wordml" xmlns:w16sdtdh="http://schemas.microsoft.com/office/word/2020/wordml/sdtdatahash" xmlns:w16se="http://schemas.microsoft.com/office/word/2015/wordml/symex" xmlns:wpg="http://schemas.microsoft.com/office/word/2010/wordprocessingGroup" xmlns:wpi="http://schemas.microsoft.com/office/word/2010/wordprocessingInk" xmlns:wne="http://schemas.microsoft.com/office/word/2006/wordml" xmlns:wps="http://schemas.microsoft.com/office/word/2010/wordprocessingShape" mc:Ignorable="w14 w15 w16se w16cid w16 w16cex w16sdtdh wp14">
   <w:body>
     <w:p>
       <w:pPr>
@@ -1100,70 +1100,12 @@
           <w:bCs/>
         </w:rPr>
       </w:pPr>
-      <w:r>
-        <w:rPr>
-          <w:rFonts w:ascii="Helvetica Neue" w:hAnsi="Helvetica Neue" w:cstheme="majorHAnsi"/>
-          <w:b/>
-        </w:rPr>
-        <w:t>Freedman, M.G.</w:t>
-      </w:r>
-      <w:r>
-        <w:rPr>
-          <w:rFonts w:ascii="Helvetica Neue" w:hAnsi="Helvetica Neue" w:cstheme="majorHAnsi"/>
-          <w:b/>
-        </w:rPr>
-        <w:t>*</w:t>
-      </w:r>
-      <w:r>
-        <w:rPr>
-          <w:rFonts w:ascii="Helvetica Neue" w:hAnsi="Helvetica Neue" w:cstheme="majorHAnsi"/>
-          <w:bCs/>
-        </w:rPr>
-        <w:t xml:space="preserve"> &amp; M.R. Kronforst (2023). Migration genetics take flight: genetic and genomic insights into monarch butterfly migration. Invited review for special collection in </w:t>
-      </w:r>
-      <w:r>
-        <w:rPr>
-          <w:rFonts w:ascii="Helvetica Neue" w:hAnsi="Helvetica Neue" w:cstheme="majorHAnsi"/>
-          <w:bCs/>
-          <w:i/>
-          <w:iCs/>
-        </w:rPr>
-        <w:t>Current Opinion in Insect Science</w:t>
-      </w:r>
-      <w:r>
-        <w:rPr>
-          <w:rFonts w:ascii="Helvetica Neue" w:hAnsi="Helvetica Neue" w:cstheme="majorHAnsi"/>
-          <w:bCs/>
-        </w:rPr>
-        <w:t>.</w:t>
-      </w:r>
-    </w:p>
-    <w:p>
-      <w:pPr>
-        <w:tabs>
-          <w:tab w:val="left" w:pos="720"/>
-          <w:tab w:val="left" w:pos="1440"/>
-          <w:tab w:val="left" w:pos="2160"/>
-          <w:tab w:val="left" w:pos="2880"/>
-          <w:tab w:val="left" w:pos="3600"/>
-          <w:tab w:val="left" w:pos="5760"/>
-          <w:tab w:val="left" w:pos="6480"/>
-          <w:tab w:val="left" w:pos="7200"/>
-          <w:tab w:val="left" w:pos="7920"/>
-          <w:tab w:val="left" w:pos="8640"/>
-        </w:tabs>
-        <w:rPr>
-          <w:rFonts w:ascii="Helvetica Neue" w:hAnsi="Helvetica Neue" w:cstheme="majorHAnsi"/>
-          <w:bCs/>
-        </w:rPr>
-      </w:pPr>
       <w:proofErr w:type="spellStart"/>
       <w:r>
         <w:rPr>
           <w:rFonts w:ascii="Helvetica Neue" w:hAnsi="Helvetica Neue" w:cstheme="majorHAnsi"/>
           <w:bCs/>
         </w:rPr>
-        <w:lastRenderedPageBreak/>
         <w:t>Guizar</w:t>
       </w:r>
       <w:proofErr w:type="spellEnd"/>
@@ -1419,6 +1361,65 @@
           <w:tab w:val="left" w:pos="7920"/>
           <w:tab w:val="left" w:pos="8640"/>
         </w:tabs>
+        <w:jc w:val="both"/>
+        <w:rPr>
+          <w:rFonts w:ascii="Helvetica Neue" w:hAnsi="Helvetica Neue" w:cstheme="majorHAnsi"/>
+        </w:rPr>
+      </w:pPr>
+      <w:r>
+        <w:rPr>
+          <w:rFonts w:ascii="Helvetica Neue" w:hAnsi="Helvetica Neue" w:cstheme="majorHAnsi"/>
+        </w:rPr>
+        <w:t xml:space="preserve">Hemstrom, W.B., </w:t>
+      </w:r>
+      <w:r>
+        <w:rPr>
+          <w:rFonts w:ascii="Helvetica Neue" w:hAnsi="Helvetica Neue" w:cstheme="majorHAnsi"/>
+          <w:b/>
+          <w:bCs/>
+        </w:rPr>
+        <w:t>Freedman, M.G.</w:t>
+      </w:r>
+      <w:r>
+        <w:rPr>
+          <w:rFonts w:ascii="Helvetica Neue" w:hAnsi="Helvetica Neue" w:cstheme="majorHAnsi"/>
+        </w:rPr>
+        <w:t>, Zalucki, M.P. &amp; M.R. Miller. Novel genetic control of migratory diapause in Australian monarch butterflies.</w:t>
+      </w:r>
+    </w:p>
+    <w:p>
+      <w:pPr>
+        <w:tabs>
+          <w:tab w:val="left" w:pos="720"/>
+          <w:tab w:val="left" w:pos="1440"/>
+          <w:tab w:val="left" w:pos="2160"/>
+          <w:tab w:val="left" w:pos="2880"/>
+          <w:tab w:val="left" w:pos="3600"/>
+          <w:tab w:val="left" w:pos="5760"/>
+          <w:tab w:val="left" w:pos="6480"/>
+          <w:tab w:val="left" w:pos="7200"/>
+          <w:tab w:val="left" w:pos="7920"/>
+          <w:tab w:val="left" w:pos="8640"/>
+        </w:tabs>
+        <w:rPr>
+          <w:rFonts w:ascii="Helvetica Neue" w:hAnsi="Helvetica Neue" w:cstheme="majorHAnsi"/>
+        </w:rPr>
+      </w:pPr>
+    </w:p>
+    <w:p>
+      <w:pPr>
+        <w:tabs>
+          <w:tab w:val="left" w:pos="720"/>
+          <w:tab w:val="left" w:pos="1440"/>
+          <w:tab w:val="left" w:pos="2160"/>
+          <w:tab w:val="left" w:pos="2880"/>
+          <w:tab w:val="left" w:pos="3600"/>
+          <w:tab w:val="left" w:pos="5760"/>
+          <w:tab w:val="left" w:pos="6480"/>
+          <w:tab w:val="left" w:pos="7200"/>
+          <w:tab w:val="left" w:pos="7920"/>
+          <w:tab w:val="left" w:pos="8640"/>
+        </w:tabs>
         <w:jc w:val="center"/>
         <w:rPr>
           <w:rFonts w:ascii="Helvetica Neue" w:hAnsi="Helvetica Neue" w:cstheme="majorHAnsi"/>
@@ -1433,6 +1434,99 @@
           <w:u w:val="single"/>
         </w:rPr>
         <w:t>Published</w:t>
+      </w:r>
+    </w:p>
+    <w:p>
+      <w:pPr>
+        <w:tabs>
+          <w:tab w:val="left" w:pos="720"/>
+          <w:tab w:val="left" w:pos="1440"/>
+          <w:tab w:val="left" w:pos="2160"/>
+          <w:tab w:val="left" w:pos="2880"/>
+          <w:tab w:val="left" w:pos="3600"/>
+          <w:tab w:val="left" w:pos="5760"/>
+          <w:tab w:val="left" w:pos="6480"/>
+          <w:tab w:val="left" w:pos="7200"/>
+          <w:tab w:val="left" w:pos="7920"/>
+          <w:tab w:val="left" w:pos="8640"/>
+        </w:tabs>
+        <w:jc w:val="center"/>
+        <w:rPr>
+          <w:rFonts w:ascii="Helvetica Neue" w:hAnsi="Helvetica Neue" w:cstheme="majorHAnsi"/>
+          <w:b/>
+          <w:u w:val="single"/>
+        </w:rPr>
+      </w:pPr>
+    </w:p>
+    <w:p>
+      <w:pPr>
+        <w:tabs>
+          <w:tab w:val="left" w:pos="720"/>
+          <w:tab w:val="left" w:pos="1440"/>
+          <w:tab w:val="left" w:pos="2160"/>
+          <w:tab w:val="left" w:pos="2880"/>
+          <w:tab w:val="left" w:pos="3600"/>
+          <w:tab w:val="left" w:pos="5760"/>
+          <w:tab w:val="left" w:pos="6480"/>
+          <w:tab w:val="left" w:pos="7200"/>
+          <w:tab w:val="left" w:pos="7920"/>
+          <w:tab w:val="left" w:pos="8640"/>
+        </w:tabs>
+        <w:rPr>
+          <w:rFonts w:ascii="Helvetica Neue" w:hAnsi="Helvetica Neue" w:cstheme="majorHAnsi"/>
+          <w:bCs/>
+        </w:rPr>
+      </w:pPr>
+      <w:r>
+        <w:rPr>
+          <w:rFonts w:ascii="Helvetica Neue" w:hAnsi="Helvetica Neue" w:cstheme="majorHAnsi"/>
+          <w:b/>
+        </w:rPr>
+        <w:t>Freedman, M.G.</w:t>
+      </w:r>
+      <w:r>
+        <w:rPr>
+          <w:rFonts w:ascii="Helvetica Neue" w:hAnsi="Helvetica Neue" w:cstheme="majorHAnsi"/>
+          <w:b/>
+        </w:rPr>
+        <w:t>*</w:t>
+      </w:r>
+      <w:r>
+        <w:rPr>
+          <w:rFonts w:ascii="Helvetica Neue" w:hAnsi="Helvetica Neue" w:cstheme="majorHAnsi"/>
+          <w:bCs/>
+        </w:rPr>
+        <w:t xml:space="preserve"> &amp; M.R. Kronforst (2023). Migration genetics take flight: genetic and genomic insights into monarch butterfly migration. </w:t>
+      </w:r>
+      <w:r>
+        <w:rPr>
+          <w:rFonts w:ascii="Helvetica Neue" w:hAnsi="Helvetica Neue" w:cstheme="majorHAnsi"/>
+          <w:bCs/>
+          <w:i/>
+          <w:iCs/>
+        </w:rPr>
+        <w:t>Current Opinion in Insect Science</w:t>
+      </w:r>
+      <w:r>
+        <w:rPr>
+          <w:rFonts w:ascii="Helvetica Neue" w:hAnsi="Helvetica Neue" w:cstheme="majorHAnsi"/>
+          <w:bCs/>
+        </w:rPr>
+        <w:t xml:space="preserve"> 59, 101079. </w:t>
+      </w:r>
+      <w:r>
+        <w:rPr>
+          <w:rFonts w:ascii="Helvetica Neue" w:hAnsi="Helvetica Neue" w:cstheme="majorHAnsi"/>
+          <w:bCs/>
+        </w:rPr>
+        <w:t>doi.org/10.1016/j.cois.2023.101079</w:t>
+      </w:r>
+      <w:r>
+        <w:rPr>
+          <w:rFonts w:ascii="Helvetica Neue" w:hAnsi="Helvetica Neue" w:cstheme="majorHAnsi"/>
+          <w:bCs/>
+        </w:rPr>
+        <w:t>.</w:t>
       </w:r>
     </w:p>
     <w:p>
@@ -2231,6 +2325,7 @@
           <w:rFonts w:ascii="Helvetica Neue" w:hAnsi="Helvetica Neue" w:cstheme="majorHAnsi"/>
           <w:bCs/>
         </w:rPr>
+        <w:lastRenderedPageBreak/>
         <w:t xml:space="preserve">Featured by </w:t>
       </w:r>
       <w:hyperlink r:id="rId11" w:history="1">
@@ -2358,7 +2453,6 @@
           <w:rFonts w:ascii="Helvetica Neue" w:hAnsi="Helvetica Neue" w:cstheme="majorHAnsi"/>
           <w:b/>
         </w:rPr>
-        <w:lastRenderedPageBreak/>
         <w:t>Freedman, M.G.</w:t>
       </w:r>
       <w:r>
@@ -2985,66 +3079,6 @@
           <w:rFonts w:ascii="Helvetica Neue" w:hAnsi="Helvetica Neue" w:cstheme="majorHAnsi"/>
         </w:rPr>
         <w:t>).</w:t>
-      </w:r>
-    </w:p>
-    <w:p>
-      <w:pPr>
-        <w:tabs>
-          <w:tab w:val="left" w:pos="720"/>
-          <w:tab w:val="left" w:pos="1440"/>
-          <w:tab w:val="left" w:pos="2160"/>
-          <w:tab w:val="left" w:pos="2880"/>
-          <w:tab w:val="left" w:pos="3600"/>
-          <w:tab w:val="left" w:pos="5760"/>
-          <w:tab w:val="left" w:pos="6480"/>
-          <w:tab w:val="left" w:pos="7200"/>
-          <w:tab w:val="left" w:pos="7920"/>
-          <w:tab w:val="left" w:pos="8640"/>
-        </w:tabs>
-        <w:jc w:val="both"/>
-        <w:rPr>
-          <w:rFonts w:ascii="Helvetica Neue" w:hAnsi="Helvetica Neue" w:cstheme="majorHAnsi"/>
-        </w:rPr>
-      </w:pPr>
-    </w:p>
-    <w:p>
-      <w:pPr>
-        <w:tabs>
-          <w:tab w:val="left" w:pos="720"/>
-          <w:tab w:val="left" w:pos="1440"/>
-          <w:tab w:val="left" w:pos="2160"/>
-          <w:tab w:val="left" w:pos="2880"/>
-          <w:tab w:val="left" w:pos="3600"/>
-          <w:tab w:val="left" w:pos="5760"/>
-          <w:tab w:val="left" w:pos="6480"/>
-          <w:tab w:val="left" w:pos="7200"/>
-          <w:tab w:val="left" w:pos="7920"/>
-          <w:tab w:val="left" w:pos="8640"/>
-        </w:tabs>
-        <w:jc w:val="both"/>
-        <w:rPr>
-          <w:rFonts w:ascii="Helvetica Neue" w:hAnsi="Helvetica Neue" w:cstheme="majorHAnsi"/>
-        </w:rPr>
-      </w:pPr>
-      <w:r>
-        <w:rPr>
-          <w:rFonts w:ascii="Helvetica Neue" w:hAnsi="Helvetica Neue" w:cstheme="majorHAnsi"/>
-        </w:rPr>
-        <w:t xml:space="preserve">Hemstrom, W.B., </w:t>
-      </w:r>
-      <w:r>
-        <w:rPr>
-          <w:rFonts w:ascii="Helvetica Neue" w:hAnsi="Helvetica Neue" w:cstheme="majorHAnsi"/>
-          <w:b/>
-          <w:bCs/>
-        </w:rPr>
-        <w:t>Freedman, M.G.</w:t>
-      </w:r>
-      <w:r>
-        <w:rPr>
-          <w:rFonts w:ascii="Helvetica Neue" w:hAnsi="Helvetica Neue" w:cstheme="majorHAnsi"/>
-        </w:rPr>
-        <w:t>, Zalucki, M.P. &amp; M.R. Miller. Novel genetic control of migratory diapause in Australian monarch butterflies.</w:t>
       </w:r>
     </w:p>
     <w:p>
@@ -7498,7 +7532,7 @@
 </file>
 
 <file path=word/endnotes.xml><?xml version="1.0" encoding="utf-8"?>
-<w:endnotes xmlns:wpc="http://schemas.microsoft.com/office/word/2010/wordprocessingCanvas" xmlns:cx="http://schemas.microsoft.com/office/drawing/2014/chartex" xmlns:cx1="http://schemas.microsoft.com/office/drawing/2015/9/8/chartex" xmlns:cx2="http://schemas.microsoft.com/office/drawing/2015/10/21/chartex" xmlns:cx3="http://schemas.microsoft.com/office/drawing/2016/5/9/chartex" xmlns:cx4="http://schemas.microsoft.com/office/drawing/2016/5/10/chartex" xmlns:cx5="http://schemas.microsoft.com/office/drawing/2016/5/11/chartex" xmlns:cx6="http://schemas.microsoft.com/office/drawing/2016/5/12/chartex" xmlns:cx7="http://schemas.microsoft.com/office/drawing/2016/5/13/chartex" xmlns:cx8="http://schemas.microsoft.com/office/drawing/2016/5/14/chartex" xmlns:mc="http://schemas.openxmlformats.org/markup-compatibility/2006" xmlns:aink="http://schemas.microsoft.com/office/drawing/2016/ink" xmlns:am3d="http://schemas.microsoft.com/office/drawing/2017/model3d" xmlns:o="urn:schemas-microsoft-com:office:office" xmlns:oel="http://schemas.microsoft.com/office/2019/extlst" xmlns:r="http://schemas.openxmlformats.org/officeDocument/2006/relationships" xmlns:m="http://schemas.openxmlformats.org/officeDocument/2006/math" xmlns:v="urn:schemas-microsoft-com:vml" xmlns:wp14="http://schemas.microsoft.com/office/word/2010/wordprocessingDrawing" xmlns:wp="http://schemas.openxmlformats.org/drawingml/2006/wordprocessingDrawing" xmlns:w10="urn:schemas-microsoft-com:office:word" xmlns:w="http://schemas.openxmlformats.org/wordprocessingml/2006/main" xmlns:w14="http://schemas.microsoft.com/office/word/2010/wordml" xmlns:w15="http://schemas.microsoft.com/office/word/2012/wordml" xmlns:w16cex="http://schemas.microsoft.com/office/word/2018/wordml/cex" xmlns:w16cid="http://schemas.microsoft.com/office/word/2016/wordml/cid" xmlns:w16="http://schemas.microsoft.com/office/word/2018/wordml" xmlns:w16du="http://schemas.microsoft.com/office/word/2023/wordml/word16du" xmlns:w16sdtdh="http://schemas.microsoft.com/office/word/2020/wordml/sdtdatahash" xmlns:w16se="http://schemas.microsoft.com/office/word/2015/wordml/symex" xmlns:wpg="http://schemas.microsoft.com/office/word/2010/wordprocessingGroup" xmlns:wpi="http://schemas.microsoft.com/office/word/2010/wordprocessingInk" xmlns:wne="http://schemas.microsoft.com/office/word/2006/wordml" xmlns:wps="http://schemas.microsoft.com/office/word/2010/wordprocessingShape" mc:Ignorable="w14 w15 w16se w16cid w16 w16cex w16sdtdh wp14">
+<w:endnotes xmlns:wpc="http://schemas.microsoft.com/office/word/2010/wordprocessingCanvas" xmlns:cx="http://schemas.microsoft.com/office/drawing/2014/chartex" xmlns:cx1="http://schemas.microsoft.com/office/drawing/2015/9/8/chartex" xmlns:cx2="http://schemas.microsoft.com/office/drawing/2015/10/21/chartex" xmlns:cx3="http://schemas.microsoft.com/office/drawing/2016/5/9/chartex" xmlns:cx4="http://schemas.microsoft.com/office/drawing/2016/5/10/chartex" xmlns:cx5="http://schemas.microsoft.com/office/drawing/2016/5/11/chartex" xmlns:cx6="http://schemas.microsoft.com/office/drawing/2016/5/12/chartex" xmlns:cx7="http://schemas.microsoft.com/office/drawing/2016/5/13/chartex" xmlns:cx8="http://schemas.microsoft.com/office/drawing/2016/5/14/chartex" xmlns:mc="http://schemas.openxmlformats.org/markup-compatibility/2006" xmlns:aink="http://schemas.microsoft.com/office/drawing/2016/ink" xmlns:am3d="http://schemas.microsoft.com/office/drawing/2017/model3d" xmlns:o="urn:schemas-microsoft-com:office:office" xmlns:oel="http://schemas.microsoft.com/office/2019/extlst" xmlns:r="http://schemas.openxmlformats.org/officeDocument/2006/relationships" xmlns:m="http://schemas.openxmlformats.org/officeDocument/2006/math" xmlns:v="urn:schemas-microsoft-com:vml" xmlns:wp14="http://schemas.microsoft.com/office/word/2010/wordprocessingDrawing" xmlns:wp="http://schemas.openxmlformats.org/drawingml/2006/wordprocessingDrawing" xmlns:w10="urn:schemas-microsoft-com:office:word" xmlns:w="http://schemas.openxmlformats.org/wordprocessingml/2006/main" xmlns:w14="http://schemas.microsoft.com/office/word/2010/wordml" xmlns:w15="http://schemas.microsoft.com/office/word/2012/wordml" xmlns:w16cex="http://schemas.microsoft.com/office/word/2018/wordml/cex" xmlns:w16cid="http://schemas.microsoft.com/office/word/2016/wordml/cid" xmlns:w16="http://schemas.microsoft.com/office/word/2018/wordml" xmlns:w16sdtdh="http://schemas.microsoft.com/office/word/2020/wordml/sdtdatahash" xmlns:w16se="http://schemas.microsoft.com/office/word/2015/wordml/symex" xmlns:wpg="http://schemas.microsoft.com/office/word/2010/wordprocessingGroup" xmlns:wpi="http://schemas.microsoft.com/office/word/2010/wordprocessingInk" xmlns:wne="http://schemas.microsoft.com/office/word/2006/wordml" xmlns:wps="http://schemas.microsoft.com/office/word/2010/wordprocessingShape" mc:Ignorable="w14 w15 w16se w16cid w16 w16cex w16sdtdh wp14">
   <w:endnote w:type="separator" w:id="-1">
     <w:p>
       <w:r>
@@ -7517,7 +7551,7 @@
 </file>
 
 <file path=word/footnotes.xml><?xml version="1.0" encoding="utf-8"?>
-<w:footnotes xmlns:wpc="http://schemas.microsoft.com/office/word/2010/wordprocessingCanvas" xmlns:cx="http://schemas.microsoft.com/office/drawing/2014/chartex" xmlns:cx1="http://schemas.microsoft.com/office/drawing/2015/9/8/chartex" xmlns:cx2="http://schemas.microsoft.com/office/drawing/2015/10/21/chartex" xmlns:cx3="http://schemas.microsoft.com/office/drawing/2016/5/9/chartex" xmlns:cx4="http://schemas.microsoft.com/office/drawing/2016/5/10/chartex" xmlns:cx5="http://schemas.microsoft.com/office/drawing/2016/5/11/chartex" xmlns:cx6="http://schemas.microsoft.com/office/drawing/2016/5/12/chartex" xmlns:cx7="http://schemas.microsoft.com/office/drawing/2016/5/13/chartex" xmlns:cx8="http://schemas.microsoft.com/office/drawing/2016/5/14/chartex" xmlns:mc="http://schemas.openxmlformats.org/markup-compatibility/2006" xmlns:aink="http://schemas.microsoft.com/office/drawing/2016/ink" xmlns:am3d="http://schemas.microsoft.com/office/drawing/2017/model3d" xmlns:o="urn:schemas-microsoft-com:office:office" xmlns:oel="http://schemas.microsoft.com/office/2019/extlst" xmlns:r="http://schemas.openxmlformats.org/officeDocument/2006/relationships" xmlns:m="http://schemas.openxmlformats.org/officeDocument/2006/math" xmlns:v="urn:schemas-microsoft-com:vml" xmlns:wp14="http://schemas.microsoft.com/office/word/2010/wordprocessingDrawing" xmlns:wp="http://schemas.openxmlformats.org/drawingml/2006/wordprocessingDrawing" xmlns:w10="urn:schemas-microsoft-com:office:word" xmlns:w="http://schemas.openxmlformats.org/wordprocessingml/2006/main" xmlns:w14="http://schemas.microsoft.com/office/word/2010/wordml" xmlns:w15="http://schemas.microsoft.com/office/word/2012/wordml" xmlns:w16cex="http://schemas.microsoft.com/office/word/2018/wordml/cex" xmlns:w16cid="http://schemas.microsoft.com/office/word/2016/wordml/cid" xmlns:w16="http://schemas.microsoft.com/office/word/2018/wordml" xmlns:w16du="http://schemas.microsoft.com/office/word/2023/wordml/word16du" xmlns:w16sdtdh="http://schemas.microsoft.com/office/word/2020/wordml/sdtdatahash" xmlns:w16se="http://schemas.microsoft.com/office/word/2015/wordml/symex" xmlns:wpg="http://schemas.microsoft.com/office/word/2010/wordprocessingGroup" xmlns:wpi="http://schemas.microsoft.com/office/word/2010/wordprocessingInk" xmlns:wne="http://schemas.microsoft.com/office/word/2006/wordml" xmlns:wps="http://schemas.microsoft.com/office/word/2010/wordprocessingShape" mc:Ignorable="w14 w15 w16se w16cid w16 w16cex w16sdtdh wp14">
+<w:footnotes xmlns:wpc="http://schemas.microsoft.com/office/word/2010/wordprocessingCanvas" xmlns:cx="http://schemas.microsoft.com/office/drawing/2014/chartex" xmlns:cx1="http://schemas.microsoft.com/office/drawing/2015/9/8/chartex" xmlns:cx2="http://schemas.microsoft.com/office/drawing/2015/10/21/chartex" xmlns:cx3="http://schemas.microsoft.com/office/drawing/2016/5/9/chartex" xmlns:cx4="http://schemas.microsoft.com/office/drawing/2016/5/10/chartex" xmlns:cx5="http://schemas.microsoft.com/office/drawing/2016/5/11/chartex" xmlns:cx6="http://schemas.microsoft.com/office/drawing/2016/5/12/chartex" xmlns:cx7="http://schemas.microsoft.com/office/drawing/2016/5/13/chartex" xmlns:cx8="http://schemas.microsoft.com/office/drawing/2016/5/14/chartex" xmlns:mc="http://schemas.openxmlformats.org/markup-compatibility/2006" xmlns:aink="http://schemas.microsoft.com/office/drawing/2016/ink" xmlns:am3d="http://schemas.microsoft.com/office/drawing/2017/model3d" xmlns:o="urn:schemas-microsoft-com:office:office" xmlns:oel="http://schemas.microsoft.com/office/2019/extlst" xmlns:r="http://schemas.openxmlformats.org/officeDocument/2006/relationships" xmlns:m="http://schemas.openxmlformats.org/officeDocument/2006/math" xmlns:v="urn:schemas-microsoft-com:vml" xmlns:wp14="http://schemas.microsoft.com/office/word/2010/wordprocessingDrawing" xmlns:wp="http://schemas.openxmlformats.org/drawingml/2006/wordprocessingDrawing" xmlns:w10="urn:schemas-microsoft-com:office:word" xmlns:w="http://schemas.openxmlformats.org/wordprocessingml/2006/main" xmlns:w14="http://schemas.microsoft.com/office/word/2010/wordml" xmlns:w15="http://schemas.microsoft.com/office/word/2012/wordml" xmlns:w16cex="http://schemas.microsoft.com/office/word/2018/wordml/cex" xmlns:w16cid="http://schemas.microsoft.com/office/word/2016/wordml/cid" xmlns:w16="http://schemas.microsoft.com/office/word/2018/wordml" xmlns:w16sdtdh="http://schemas.microsoft.com/office/word/2020/wordml/sdtdatahash" xmlns:w16se="http://schemas.microsoft.com/office/word/2015/wordml/symex" xmlns:wpg="http://schemas.microsoft.com/office/word/2010/wordprocessingGroup" xmlns:wpi="http://schemas.microsoft.com/office/word/2010/wordprocessingInk" xmlns:wne="http://schemas.microsoft.com/office/word/2006/wordml" xmlns:wps="http://schemas.microsoft.com/office/word/2010/wordprocessingShape" mc:Ignorable="w14 w15 w16se w16cid w16 w16cex w16sdtdh wp14">
   <w:footnote w:type="separator" w:id="-1">
     <w:p>
       <w:r>
@@ -7536,7 +7570,7 @@
 </file>
 
 <file path=word/numbering.xml><?xml version="1.0" encoding="utf-8"?>
-<w:numbering xmlns:wpc="http://schemas.microsoft.com/office/word/2010/wordprocessingCanvas" xmlns:cx="http://schemas.microsoft.com/office/drawing/2014/chartex" xmlns:cx1="http://schemas.microsoft.com/office/drawing/2015/9/8/chartex" xmlns:cx2="http://schemas.microsoft.com/office/drawing/2015/10/21/chartex" xmlns:cx3="http://schemas.microsoft.com/office/drawing/2016/5/9/chartex" xmlns:cx4="http://schemas.microsoft.com/office/drawing/2016/5/10/chartex" xmlns:cx5="http://schemas.microsoft.com/office/drawing/2016/5/11/chartex" xmlns:cx6="http://schemas.microsoft.com/office/drawing/2016/5/12/chartex" xmlns:cx7="http://schemas.microsoft.com/office/drawing/2016/5/13/chartex" xmlns:cx8="http://schemas.microsoft.com/office/drawing/2016/5/14/chartex" xmlns:mc="http://schemas.openxmlformats.org/markup-compatibility/2006" xmlns:aink="http://schemas.microsoft.com/office/drawing/2016/ink" xmlns:am3d="http://schemas.microsoft.com/office/drawing/2017/model3d" xmlns:o="urn:schemas-microsoft-com:office:office" xmlns:oel="http://schemas.microsoft.com/office/2019/extlst" xmlns:r="http://schemas.openxmlformats.org/officeDocument/2006/relationships" xmlns:m="http://schemas.openxmlformats.org/officeDocument/2006/math" xmlns:v="urn:schemas-microsoft-com:vml" xmlns:wp14="http://schemas.microsoft.com/office/word/2010/wordprocessingDrawing" xmlns:wp="http://schemas.openxmlformats.org/drawingml/2006/wordprocessingDrawing" xmlns:w10="urn:schemas-microsoft-com:office:word" xmlns:w="http://schemas.openxmlformats.org/wordprocessingml/2006/main" xmlns:w14="http://schemas.microsoft.com/office/word/2010/wordml" xmlns:w15="http://schemas.microsoft.com/office/word/2012/wordml" xmlns:w16cex="http://schemas.microsoft.com/office/word/2018/wordml/cex" xmlns:w16cid="http://schemas.microsoft.com/office/word/2016/wordml/cid" xmlns:w16="http://schemas.microsoft.com/office/word/2018/wordml" xmlns:w16du="http://schemas.microsoft.com/office/word/2023/wordml/word16du" xmlns:w16sdtdh="http://schemas.microsoft.com/office/word/2020/wordml/sdtdatahash" xmlns:w16se="http://schemas.microsoft.com/office/word/2015/wordml/symex" xmlns:wpg="http://schemas.microsoft.com/office/word/2010/wordprocessingGroup" xmlns:wpi="http://schemas.microsoft.com/office/word/2010/wordprocessingInk" xmlns:wne="http://schemas.microsoft.com/office/word/2006/wordml" xmlns:wps="http://schemas.microsoft.com/office/word/2010/wordprocessingShape" mc:Ignorable="w14 w15 w16se w16cid w16 w16cex w16sdtdh wp14">
+<w:numbering xmlns:wpc="http://schemas.microsoft.com/office/word/2010/wordprocessingCanvas" xmlns:cx="http://schemas.microsoft.com/office/drawing/2014/chartex" xmlns:cx1="http://schemas.microsoft.com/office/drawing/2015/9/8/chartex" xmlns:cx2="http://schemas.microsoft.com/office/drawing/2015/10/21/chartex" xmlns:cx3="http://schemas.microsoft.com/office/drawing/2016/5/9/chartex" xmlns:cx4="http://schemas.microsoft.com/office/drawing/2016/5/10/chartex" xmlns:cx5="http://schemas.microsoft.com/office/drawing/2016/5/11/chartex" xmlns:cx6="http://schemas.microsoft.com/office/drawing/2016/5/12/chartex" xmlns:cx7="http://schemas.microsoft.com/office/drawing/2016/5/13/chartex" xmlns:cx8="http://schemas.microsoft.com/office/drawing/2016/5/14/chartex" xmlns:mc="http://schemas.openxmlformats.org/markup-compatibility/2006" xmlns:aink="http://schemas.microsoft.com/office/drawing/2016/ink" xmlns:am3d="http://schemas.microsoft.com/office/drawing/2017/model3d" xmlns:o="urn:schemas-microsoft-com:office:office" xmlns:oel="http://schemas.microsoft.com/office/2019/extlst" xmlns:r="http://schemas.openxmlformats.org/officeDocument/2006/relationships" xmlns:m="http://schemas.openxmlformats.org/officeDocument/2006/math" xmlns:v="urn:schemas-microsoft-com:vml" xmlns:wp14="http://schemas.microsoft.com/office/word/2010/wordprocessingDrawing" xmlns:wp="http://schemas.openxmlformats.org/drawingml/2006/wordprocessingDrawing" xmlns:w10="urn:schemas-microsoft-com:office:word" xmlns:w="http://schemas.openxmlformats.org/wordprocessingml/2006/main" xmlns:w14="http://schemas.microsoft.com/office/word/2010/wordml" xmlns:w15="http://schemas.microsoft.com/office/word/2012/wordml" xmlns:w16cex="http://schemas.microsoft.com/office/word/2018/wordml/cex" xmlns:w16cid="http://schemas.microsoft.com/office/word/2016/wordml/cid" xmlns:w16="http://schemas.microsoft.com/office/word/2018/wordml" xmlns:w16sdtdh="http://schemas.microsoft.com/office/word/2020/wordml/sdtdatahash" xmlns:w16se="http://schemas.microsoft.com/office/word/2015/wordml/symex" xmlns:wpg="http://schemas.microsoft.com/office/word/2010/wordprocessingGroup" xmlns:wpi="http://schemas.microsoft.com/office/word/2010/wordprocessingInk" xmlns:wne="http://schemas.microsoft.com/office/word/2006/wordml" xmlns:wps="http://schemas.microsoft.com/office/word/2010/wordprocessingShape" mc:Ignorable="w14 w15 w16se w16cid w16 w16cex w16sdtdh wp14">
   <w:abstractNum w:abstractNumId="0" w15:restartNumberingAfterBreak="0">
     <w:nsid w:val="007E09FB"/>
     <w:multiLevelType w:val="hybridMultilevel"/>

</xml_diff>

<commit_message>
updated CV and images
</commit_message>
<xml_diff>
--- a/docs/CV_Micah.Freedman_current.docx
+++ b/docs/CV_Micah.Freedman_current.docx
@@ -249,7 +249,14 @@
           <w:bCs/>
         </w:rPr>
         <w:tab/>
-        <w:t>Toronto, ON CA</w:t>
+        <w:t xml:space="preserve">Toronto, ON </w:t>
+      </w:r>
+      <w:r>
+        <w:rPr>
+          <w:rFonts w:ascii="Helvetica Neue" w:hAnsi="Helvetica Neue" w:cstheme="majorHAnsi"/>
+          <w:bCs/>
+        </w:rPr>
+        <w:t>Canada</w:t>
       </w:r>
     </w:p>
     <w:p>
@@ -1666,7 +1673,6 @@
         </w:tabs>
         <w:rPr>
           <w:rFonts w:ascii="Helvetica Neue" w:hAnsi="Helvetica Neue" w:cstheme="majorHAnsi"/>
-          <w:bCs/>
         </w:rPr>
       </w:pPr>
       <w:r>
@@ -1731,6 +1737,63 @@
           <w:rFonts w:ascii="Helvetica Neue" w:hAnsi="Helvetica Neue" w:cstheme="majorHAnsi"/>
         </w:rPr>
         <w:t>.</w:t>
+      </w:r>
+    </w:p>
+    <w:p>
+      <w:pPr>
+        <w:tabs>
+          <w:tab w:val="left" w:pos="720"/>
+          <w:tab w:val="left" w:pos="1440"/>
+          <w:tab w:val="left" w:pos="2160"/>
+          <w:tab w:val="left" w:pos="2880"/>
+          <w:tab w:val="left" w:pos="3600"/>
+          <w:tab w:val="left" w:pos="5760"/>
+          <w:tab w:val="left" w:pos="6480"/>
+          <w:tab w:val="left" w:pos="7200"/>
+          <w:tab w:val="left" w:pos="7920"/>
+          <w:tab w:val="left" w:pos="8640"/>
+        </w:tabs>
+        <w:rPr>
+          <w:rFonts w:ascii="Helvetica Neue" w:hAnsi="Helvetica Neue" w:cstheme="majorHAnsi"/>
+        </w:rPr>
+      </w:pPr>
+      <w:r>
+        <w:rPr>
+          <w:rFonts w:ascii="Helvetica Neue" w:hAnsi="Helvetica Neue" w:cstheme="majorHAnsi"/>
+        </w:rPr>
+        <w:tab/>
+      </w:r>
+    </w:p>
+    <w:p>
+      <w:pPr>
+        <w:pStyle w:val="ListParagraph"/>
+        <w:numPr>
+          <w:ilvl w:val="0"/>
+          <w:numId w:val="13"/>
+        </w:numPr>
+        <w:tabs>
+          <w:tab w:val="left" w:pos="720"/>
+          <w:tab w:val="left" w:pos="1440"/>
+          <w:tab w:val="left" w:pos="2160"/>
+          <w:tab w:val="left" w:pos="2880"/>
+          <w:tab w:val="left" w:pos="3600"/>
+          <w:tab w:val="left" w:pos="5760"/>
+          <w:tab w:val="left" w:pos="6480"/>
+          <w:tab w:val="left" w:pos="7200"/>
+          <w:tab w:val="left" w:pos="7920"/>
+          <w:tab w:val="left" w:pos="8640"/>
+        </w:tabs>
+        <w:rPr>
+          <w:rFonts w:ascii="Helvetica Neue" w:hAnsi="Helvetica Neue" w:cstheme="majorHAnsi"/>
+          <w:bCs/>
+        </w:rPr>
+      </w:pPr>
+      <w:r>
+        <w:rPr>
+          <w:rFonts w:ascii="Helvetica Neue" w:hAnsi="Helvetica Neue" w:cstheme="majorHAnsi"/>
+          <w:bCs/>
+        </w:rPr>
+        <w:t>Cover feature for the April 2024 issue</w:t>
       </w:r>
     </w:p>
     <w:p>
@@ -2268,6 +2331,7 @@
           <w:rFonts w:ascii="Helvetica Neue" w:hAnsi="Helvetica Neue" w:cstheme="majorHAnsi"/>
           <w:b/>
         </w:rPr>
+        <w:lastRenderedPageBreak/>
         <w:t>Freedman, M.G.</w:t>
       </w:r>
       <w:r>
@@ -2318,14 +2382,7 @@
         <w:rPr>
           <w:rFonts w:ascii="Helvetica Neue" w:hAnsi="Helvetica Neue" w:cstheme="majorHAnsi"/>
         </w:rPr>
-        <w:t xml:space="preserve"> </w:t>
-      </w:r>
-      <w:r>
-        <w:rPr>
-          <w:rFonts w:ascii="Helvetica Neue" w:hAnsi="Helvetica Neue" w:cstheme="majorHAnsi"/>
-        </w:rPr>
-        <w:lastRenderedPageBreak/>
-        <w:t xml:space="preserve">distinct populations? A review of evidence for ecological, phenotypic, and genetic differentiation and implications for conservation. </w:t>
+        <w:t xml:space="preserve"> distinct populations? A review of evidence for ecological, phenotypic, and genetic differentiation and implications for conservation. </w:t>
       </w:r>
       <w:r>
         <w:rPr>
@@ -3430,6 +3487,7 @@
           <w:rFonts w:ascii="Helvetica Neue" w:hAnsi="Helvetica Neue" w:cstheme="majorHAnsi"/>
           <w:bCs/>
         </w:rPr>
+        <w:lastRenderedPageBreak/>
         <w:t xml:space="preserve">Using stable isotopes and cardenolide fingerprinting to identify natal origins of western monarch butterflies. Co-PI with </w:t>
       </w:r>
       <w:r>
@@ -4676,6 +4734,7 @@
         <w:rPr>
           <w:rFonts w:ascii="Helvetica Neue" w:hAnsi="Helvetica Neue" w:cstheme="majorHAnsi"/>
         </w:rPr>
+        <w:lastRenderedPageBreak/>
         <w:t>“</w:t>
       </w:r>
       <w:r>
@@ -4752,7 +4811,6 @@
         <w:rPr>
           <w:rFonts w:ascii="Helvetica Neue" w:hAnsi="Helvetica Neue" w:cstheme="majorHAnsi"/>
         </w:rPr>
-        <w:lastRenderedPageBreak/>
         <w:t>“</w:t>
       </w:r>
       <w:r>
@@ -5411,6 +5469,7 @@
           <w:rFonts w:ascii="Helvetica Neue" w:hAnsi="Helvetica Neue" w:cstheme="majorHAnsi"/>
           <w:b/>
         </w:rPr>
+        <w:lastRenderedPageBreak/>
         <w:t>Freedman, M.G.</w:t>
       </w:r>
       <w:r>
@@ -5465,7 +5524,6 @@
           <w:rFonts w:ascii="Helvetica Neue" w:hAnsi="Helvetica Neue" w:cstheme="majorHAnsi"/>
           <w:b/>
         </w:rPr>
-        <w:lastRenderedPageBreak/>
         <w:t>Freedman, M.G.</w:t>
       </w:r>
       <w:r>
@@ -6548,6 +6606,7 @@
         <w:rPr>
           <w:rFonts w:ascii="Helvetica Neue" w:hAnsi="Helvetica Neue" w:cstheme="majorHAnsi"/>
         </w:rPr>
+        <w:lastRenderedPageBreak/>
         <w:t>Teaching assistant: EVE 100 - Introduction to Evolution</w:t>
       </w:r>
       <w:r>
@@ -6625,7 +6684,6 @@
           <w:b/>
           <w:u w:val="single"/>
         </w:rPr>
-        <w:lastRenderedPageBreak/>
         <w:t>MENTORSHIP</w:t>
       </w:r>
     </w:p>
@@ -9222,6 +9280,119 @@
     <w:nsid w:val="648E74D2"/>
     <w:multiLevelType w:val="hybridMultilevel"/>
     <w:tmpl w:val="EAE01BEA"/>
+    <w:lvl w:ilvl="0" w:tplc="04090001">
+      <w:start w:val="1"/>
+      <w:numFmt w:val="bullet"/>
+      <w:lvlText w:val=""/>
+      <w:lvlJc w:val="left"/>
+      <w:pPr>
+        <w:ind w:left="720" w:hanging="360"/>
+      </w:pPr>
+      <w:rPr>
+        <w:rFonts w:ascii="Symbol" w:hAnsi="Symbol" w:hint="default"/>
+      </w:rPr>
+    </w:lvl>
+    <w:lvl w:ilvl="1" w:tplc="04090003" w:tentative="1">
+      <w:start w:val="1"/>
+      <w:numFmt w:val="bullet"/>
+      <w:lvlText w:val="o"/>
+      <w:lvlJc w:val="left"/>
+      <w:pPr>
+        <w:ind w:left="1440" w:hanging="360"/>
+      </w:pPr>
+      <w:rPr>
+        <w:rFonts w:ascii="Courier New" w:hAnsi="Courier New" w:cs="Courier New" w:hint="default"/>
+      </w:rPr>
+    </w:lvl>
+    <w:lvl w:ilvl="2" w:tplc="04090005" w:tentative="1">
+      <w:start w:val="1"/>
+      <w:numFmt w:val="bullet"/>
+      <w:lvlText w:val=""/>
+      <w:lvlJc w:val="left"/>
+      <w:pPr>
+        <w:ind w:left="2160" w:hanging="360"/>
+      </w:pPr>
+      <w:rPr>
+        <w:rFonts w:ascii="Wingdings" w:hAnsi="Wingdings" w:hint="default"/>
+      </w:rPr>
+    </w:lvl>
+    <w:lvl w:ilvl="3" w:tplc="04090001" w:tentative="1">
+      <w:start w:val="1"/>
+      <w:numFmt w:val="bullet"/>
+      <w:lvlText w:val=""/>
+      <w:lvlJc w:val="left"/>
+      <w:pPr>
+        <w:ind w:left="2880" w:hanging="360"/>
+      </w:pPr>
+      <w:rPr>
+        <w:rFonts w:ascii="Symbol" w:hAnsi="Symbol" w:hint="default"/>
+      </w:rPr>
+    </w:lvl>
+    <w:lvl w:ilvl="4" w:tplc="04090003" w:tentative="1">
+      <w:start w:val="1"/>
+      <w:numFmt w:val="bullet"/>
+      <w:lvlText w:val="o"/>
+      <w:lvlJc w:val="left"/>
+      <w:pPr>
+        <w:ind w:left="3600" w:hanging="360"/>
+      </w:pPr>
+      <w:rPr>
+        <w:rFonts w:ascii="Courier New" w:hAnsi="Courier New" w:cs="Courier New" w:hint="default"/>
+      </w:rPr>
+    </w:lvl>
+    <w:lvl w:ilvl="5" w:tplc="04090005" w:tentative="1">
+      <w:start w:val="1"/>
+      <w:numFmt w:val="bullet"/>
+      <w:lvlText w:val=""/>
+      <w:lvlJc w:val="left"/>
+      <w:pPr>
+        <w:ind w:left="4320" w:hanging="360"/>
+      </w:pPr>
+      <w:rPr>
+        <w:rFonts w:ascii="Wingdings" w:hAnsi="Wingdings" w:hint="default"/>
+      </w:rPr>
+    </w:lvl>
+    <w:lvl w:ilvl="6" w:tplc="04090001" w:tentative="1">
+      <w:start w:val="1"/>
+      <w:numFmt w:val="bullet"/>
+      <w:lvlText w:val=""/>
+      <w:lvlJc w:val="left"/>
+      <w:pPr>
+        <w:ind w:left="5040" w:hanging="360"/>
+      </w:pPr>
+      <w:rPr>
+        <w:rFonts w:ascii="Symbol" w:hAnsi="Symbol" w:hint="default"/>
+      </w:rPr>
+    </w:lvl>
+    <w:lvl w:ilvl="7" w:tplc="04090003" w:tentative="1">
+      <w:start w:val="1"/>
+      <w:numFmt w:val="bullet"/>
+      <w:lvlText w:val="o"/>
+      <w:lvlJc w:val="left"/>
+      <w:pPr>
+        <w:ind w:left="5760" w:hanging="360"/>
+      </w:pPr>
+      <w:rPr>
+        <w:rFonts w:ascii="Courier New" w:hAnsi="Courier New" w:cs="Courier New" w:hint="default"/>
+      </w:rPr>
+    </w:lvl>
+    <w:lvl w:ilvl="8" w:tplc="04090005" w:tentative="1">
+      <w:start w:val="1"/>
+      <w:numFmt w:val="bullet"/>
+      <w:lvlText w:val=""/>
+      <w:lvlJc w:val="left"/>
+      <w:pPr>
+        <w:ind w:left="6480" w:hanging="360"/>
+      </w:pPr>
+      <w:rPr>
+        <w:rFonts w:ascii="Wingdings" w:hAnsi="Wingdings" w:hint="default"/>
+      </w:rPr>
+    </w:lvl>
+  </w:abstractNum>
+  <w:abstractNum w:abstractNumId="12" w15:restartNumberingAfterBreak="0">
+    <w:nsid w:val="6C40132C"/>
+    <w:multiLevelType w:val="hybridMultilevel"/>
+    <w:tmpl w:val="46708248"/>
     <w:lvl w:ilvl="0" w:tplc="04090001">
       <w:start w:val="1"/>
       <w:numFmt w:val="bullet"/>
@@ -9366,6 +9537,9 @@
   </w:num>
   <w:num w:numId="12" w16cid:durableId="159009908">
     <w:abstractNumId w:val="7"/>
+  </w:num>
+  <w:num w:numId="13" w16cid:durableId="1229148287">
+    <w:abstractNumId w:val="12"/>
   </w:num>
 </w:numbering>
 </file>
@@ -9784,6 +9958,7 @@
   <w:style w:type="character" w:default="1" w:styleId="DefaultParagraphFont">
     <w:name w:val="Default Paragraph Font"/>
     <w:uiPriority w:val="1"/>
+    <w:semiHidden/>
     <w:unhideWhenUsed/>
   </w:style>
   <w:style w:type="table" w:default="1" w:styleId="TableNormal">

</xml_diff>